<commit_message>
Functional Safety Concept take 2
</commit_message>
<xml_diff>
--- a/03_FunctionalSafetyConcept_LaneAssistance.docx
+++ b/03_FunctionalSafetyConcept_LaneAssistance.docx
@@ -343,7 +343,7 @@
     <w:tbl>
       <w:tblPr>
         <w:tblStyle w:val="a"/>
-        <w:tblW w:w="10130" w:type="dxa"/>
+        <w:tblW w:w="10279" w:type="dxa"/>
         <w:tblInd w:w="-115" w:type="dxa"/>
         <w:tblBorders>
           <w:top w:val="single" w:sz="4" w:space="0" w:color="000000"/>
@@ -357,8 +357,8 @@
         <w:tblLook w:val="0020" w:firstRow="1" w:lastRow="0" w:firstColumn="0" w:lastColumn="0" w:noHBand="0" w:noVBand="0"/>
       </w:tblPr>
       <w:tblGrid>
-        <w:gridCol w:w="2010"/>
-        <w:gridCol w:w="1235"/>
+        <w:gridCol w:w="2149"/>
+        <w:gridCol w:w="1245"/>
         <w:gridCol w:w="2100"/>
         <w:gridCol w:w="4785"/>
       </w:tblGrid>
@@ -368,7 +368,7 @@
         </w:trPr>
         <w:tc>
           <w:tcPr>
-            <w:tcW w:w="2010" w:type="dxa"/>
+            <w:tcW w:w="2149" w:type="dxa"/>
           </w:tcPr>
           <w:p>
             <w:pPr>
@@ -393,7 +393,7 @@
         </w:tc>
         <w:tc>
           <w:tcPr>
-            <w:tcW w:w="1235" w:type="dxa"/>
+            <w:tcW w:w="1245" w:type="dxa"/>
           </w:tcPr>
           <w:p>
             <w:pPr>
@@ -470,7 +470,7 @@
       <w:tr>
         <w:tc>
           <w:tcPr>
-            <w:tcW w:w="2010" w:type="dxa"/>
+            <w:tcW w:w="2149" w:type="dxa"/>
           </w:tcPr>
           <w:p>
             <w:pPr>
@@ -485,9 +485,92 @@
             <w:r>
               <w:rPr>
                 <w:rFonts w:ascii="Calibri" w:eastAsia="Calibri" w:hAnsi="Calibri" w:cs="Calibri"/>
-              </w:rPr>
-              <w:fldChar w:fldCharType="begin"/>
-            </w:r>
+                <w:lang w:val="en-US"/>
+              </w:rPr>
+              <w:t>November 8, 2017</w:t>
+            </w:r>
+          </w:p>
+        </w:tc>
+        <w:tc>
+          <w:tcPr>
+            <w:tcW w:w="1245" w:type="dxa"/>
+          </w:tcPr>
+          <w:p>
+            <w:pPr>
+              <w:widowControl w:val="0"/>
+              <w:contextualSpacing w:val="0"/>
+              <w:rPr>
+                <w:rFonts w:ascii="Calibri" w:eastAsia="Calibri" w:hAnsi="Calibri" w:cs="Calibri"/>
+                <w:sz w:val="22"/>
+                <w:szCs w:val="22"/>
+              </w:rPr>
+            </w:pPr>
+            <w:r>
+              <w:rPr>
+                <w:rFonts w:ascii="Calibri" w:eastAsia="Calibri" w:hAnsi="Calibri" w:cs="Calibri"/>
+                <w:sz w:val="22"/>
+                <w:szCs w:val="22"/>
+              </w:rPr>
+              <w:t>1</w:t>
+            </w:r>
+          </w:p>
+        </w:tc>
+        <w:tc>
+          <w:tcPr>
+            <w:tcW w:w="2100" w:type="dxa"/>
+          </w:tcPr>
+          <w:p>
+            <w:pPr>
+              <w:widowControl w:val="0"/>
+              <w:contextualSpacing w:val="0"/>
+              <w:rPr>
+                <w:rFonts w:ascii="Calibri" w:eastAsia="Calibri" w:hAnsi="Calibri" w:cs="Calibri"/>
+                <w:sz w:val="22"/>
+                <w:szCs w:val="22"/>
+              </w:rPr>
+            </w:pPr>
+          </w:p>
+        </w:tc>
+        <w:tc>
+          <w:tcPr>
+            <w:tcW w:w="4785" w:type="dxa"/>
+          </w:tcPr>
+          <w:p>
+            <w:pPr>
+              <w:widowControl w:val="0"/>
+              <w:contextualSpacing w:val="0"/>
+              <w:rPr>
+                <w:rFonts w:ascii="Calibri" w:eastAsia="Calibri" w:hAnsi="Calibri" w:cs="Calibri"/>
+                <w:sz w:val="22"/>
+                <w:szCs w:val="22"/>
+              </w:rPr>
+            </w:pPr>
+            <w:r>
+              <w:rPr>
+                <w:rFonts w:ascii="Calibri" w:eastAsia="Calibri" w:hAnsi="Calibri" w:cs="Calibri"/>
+                <w:sz w:val="22"/>
+                <w:szCs w:val="22"/>
+              </w:rPr>
+              <w:t>First submission</w:t>
+            </w:r>
+          </w:p>
+        </w:tc>
+      </w:tr>
+      <w:tr>
+        <w:tc>
+          <w:tcPr>
+            <w:tcW w:w="2149" w:type="dxa"/>
+          </w:tcPr>
+          <w:p>
+            <w:pPr>
+              <w:widowControl w:val="0"/>
+              <w:contextualSpacing w:val="0"/>
+              <w:rPr>
+                <w:rFonts w:ascii="Calibri" w:eastAsia="Calibri" w:hAnsi="Calibri" w:cs="Calibri"/>
+                <w:sz w:val="22"/>
+                <w:szCs w:val="22"/>
+              </w:rPr>
+            </w:pPr>
             <w:r>
               <w:rPr>
                 <w:rFonts w:ascii="Calibri" w:eastAsia="Calibri" w:hAnsi="Calibri" w:cs="Calibri"/>
@@ -495,33 +578,13 @@
                 <w:szCs w:val="22"/>
                 <w:lang w:val="en-US"/>
               </w:rPr>
-              <w:instrText xml:space="preserve"> DATE \@ "MMMM d, yyyy" </w:instrText>
-            </w:r>
-            <w:r>
-              <w:rPr>
-                <w:rFonts w:ascii="Calibri" w:eastAsia="Calibri" w:hAnsi="Calibri" w:cs="Calibri"/>
-              </w:rPr>
-              <w:fldChar w:fldCharType="separate"/>
-            </w:r>
-            <w:r>
-              <w:rPr>
-                <w:rFonts w:ascii="Calibri" w:eastAsia="Calibri" w:hAnsi="Calibri" w:cs="Calibri"/>
-                <w:noProof/>
-                <w:lang w:val="en-US"/>
-              </w:rPr>
-              <w:t>November 9, 2017</w:t>
-            </w:r>
-            <w:r>
-              <w:rPr>
-                <w:rFonts w:ascii="Calibri" w:eastAsia="Calibri" w:hAnsi="Calibri" w:cs="Calibri"/>
-              </w:rPr>
-              <w:fldChar w:fldCharType="end"/>
-            </w:r>
-          </w:p>
-        </w:tc>
-        <w:tc>
-          <w:tcPr>
-            <w:tcW w:w="1235" w:type="dxa"/>
+              <w:t>November 25, 2017</w:t>
+            </w:r>
+          </w:p>
+        </w:tc>
+        <w:tc>
+          <w:tcPr>
+            <w:tcW w:w="1245" w:type="dxa"/>
           </w:tcPr>
           <w:p>
             <w:pPr>
@@ -539,7 +602,7 @@
                 <w:sz w:val="22"/>
                 <w:szCs w:val="22"/>
               </w:rPr>
-              <w:t>1</w:t>
+              <w:t>2</w:t>
             </w:r>
           </w:p>
         </w:tc>
@@ -579,7 +642,7 @@
                 <w:sz w:val="22"/>
                 <w:szCs w:val="22"/>
               </w:rPr>
-              <w:t>First submission</w:t>
+              <w:t>Second submission</w:t>
             </w:r>
           </w:p>
         </w:tc>
@@ -587,7 +650,7 @@
       <w:tr>
         <w:tc>
           <w:tcPr>
-            <w:tcW w:w="2010" w:type="dxa"/>
+            <w:tcW w:w="2149" w:type="dxa"/>
           </w:tcPr>
           <w:p>
             <w:pPr>
@@ -603,7 +666,7 @@
         </w:tc>
         <w:tc>
           <w:tcPr>
-            <w:tcW w:w="1235" w:type="dxa"/>
+            <w:tcW w:w="1245" w:type="dxa"/>
           </w:tcPr>
           <w:p>
             <w:pPr>
@@ -653,7 +716,7 @@
       <w:tr>
         <w:tc>
           <w:tcPr>
-            <w:tcW w:w="2010" w:type="dxa"/>
+            <w:tcW w:w="2149" w:type="dxa"/>
           </w:tcPr>
           <w:p>
             <w:pPr>
@@ -669,7 +732,7 @@
         </w:tc>
         <w:tc>
           <w:tcPr>
-            <w:tcW w:w="1235" w:type="dxa"/>
+            <w:tcW w:w="1245" w:type="dxa"/>
           </w:tcPr>
           <w:p>
             <w:pPr>
@@ -719,7 +782,7 @@
       <w:tr>
         <w:tc>
           <w:tcPr>
-            <w:tcW w:w="2010" w:type="dxa"/>
+            <w:tcW w:w="2149" w:type="dxa"/>
           </w:tcPr>
           <w:p>
             <w:pPr>
@@ -735,73 +798,7 @@
         </w:tc>
         <w:tc>
           <w:tcPr>
-            <w:tcW w:w="1235" w:type="dxa"/>
-          </w:tcPr>
-          <w:p>
-            <w:pPr>
-              <w:widowControl w:val="0"/>
-              <w:contextualSpacing w:val="0"/>
-              <w:rPr>
-                <w:rFonts w:ascii="Calibri" w:eastAsia="Calibri" w:hAnsi="Calibri" w:cs="Calibri"/>
-                <w:sz w:val="22"/>
-                <w:szCs w:val="22"/>
-              </w:rPr>
-            </w:pPr>
-          </w:p>
-        </w:tc>
-        <w:tc>
-          <w:tcPr>
-            <w:tcW w:w="2100" w:type="dxa"/>
-          </w:tcPr>
-          <w:p>
-            <w:pPr>
-              <w:widowControl w:val="0"/>
-              <w:contextualSpacing w:val="0"/>
-              <w:rPr>
-                <w:rFonts w:ascii="Calibri" w:eastAsia="Calibri" w:hAnsi="Calibri" w:cs="Calibri"/>
-                <w:sz w:val="22"/>
-                <w:szCs w:val="22"/>
-              </w:rPr>
-            </w:pPr>
-          </w:p>
-        </w:tc>
-        <w:tc>
-          <w:tcPr>
-            <w:tcW w:w="4785" w:type="dxa"/>
-          </w:tcPr>
-          <w:p>
-            <w:pPr>
-              <w:widowControl w:val="0"/>
-              <w:contextualSpacing w:val="0"/>
-              <w:rPr>
-                <w:rFonts w:ascii="Calibri" w:eastAsia="Calibri" w:hAnsi="Calibri" w:cs="Calibri"/>
-                <w:sz w:val="22"/>
-                <w:szCs w:val="22"/>
-              </w:rPr>
-            </w:pPr>
-          </w:p>
-        </w:tc>
-      </w:tr>
-      <w:tr>
-        <w:tc>
-          <w:tcPr>
-            <w:tcW w:w="2010" w:type="dxa"/>
-          </w:tcPr>
-          <w:p>
-            <w:pPr>
-              <w:widowControl w:val="0"/>
-              <w:contextualSpacing w:val="0"/>
-              <w:rPr>
-                <w:rFonts w:ascii="Calibri" w:eastAsia="Calibri" w:hAnsi="Calibri" w:cs="Calibri"/>
-                <w:sz w:val="22"/>
-                <w:szCs w:val="22"/>
-              </w:rPr>
-            </w:pPr>
-          </w:p>
-        </w:tc>
-        <w:tc>
-          <w:tcPr>
-            <w:tcW w:w="1235" w:type="dxa"/>
+            <w:tcW w:w="1245" w:type="dxa"/>
           </w:tcPr>
           <w:p>
             <w:pPr>
@@ -2685,13 +2682,14 @@
               <w:widowControl w:val="0"/>
             </w:pPr>
             <w:r>
-              <w:t xml:space="preserve">The lane keeping item shall ensure that the lane departure oscillating torque amplitude is below </w:t>
-            </w:r>
-            <w:proofErr w:type="spellStart"/>
-            <w:r>
-              <w:t>Max_Torque_Amplitude</w:t>
-            </w:r>
-            <w:proofErr w:type="spellEnd"/>
+              <w:t xml:space="preserve">The </w:t>
+            </w:r>
+            <w:r>
+              <w:t xml:space="preserve">EPS ECU </w:t>
+            </w:r>
+            <w:r>
+              <w:t>shall ensure that the lane departure oscillating torque amplitude is below Max_Torque_Amplitude</w:t>
+            </w:r>
           </w:p>
         </w:tc>
         <w:tc>
@@ -2749,11 +2747,9 @@
               <w:widowControl w:val="0"/>
               <w:spacing w:line="240" w:lineRule="auto"/>
             </w:pPr>
-            <w:bookmarkStart w:id="17" w:name="_GoBack"/>
             <w:r>
               <w:t>LDW will set the oscillating torque amplitude to zero</w:t>
             </w:r>
-            <w:bookmarkEnd w:id="17"/>
           </w:p>
         </w:tc>
       </w:tr>
@@ -2820,13 +2816,16 @@
               <w:widowControl w:val="0"/>
             </w:pPr>
             <w:r>
-              <w:t xml:space="preserve">The lane keeping item shall ensure that the lane departure oscillating torque frequency is below </w:t>
-            </w:r>
-            <w:proofErr w:type="spellStart"/>
-            <w:r>
-              <w:t>Max_Torque_Frequency</w:t>
-            </w:r>
-            <w:proofErr w:type="spellEnd"/>
+              <w:t xml:space="preserve">The </w:t>
+            </w:r>
+            <w:r>
+              <w:t>EPS ECU</w:t>
+            </w:r>
+            <w:bookmarkStart w:id="17" w:name="_GoBack"/>
+            <w:bookmarkEnd w:id="17"/>
+            <w:r>
+              <w:t xml:space="preserve"> shall ensure that the lane departure oscillating torque frequency is below Max_Torque_Frequency</w:t>
+            </w:r>
           </w:p>
         </w:tc>
         <w:tc>
@@ -3463,16 +3462,8 @@
               <w:rPr>
                 <w:lang w:val="en-US"/>
               </w:rPr>
-              <w:t xml:space="preserve">the electronic power steering ECU shall ensure that the lane keeping assistance torque is applied for only </w:t>
-            </w:r>
-            <w:proofErr w:type="spellStart"/>
-            <w:r>
-              <w:rPr>
-                <w:lang w:val="en-US"/>
-              </w:rPr>
-              <w:t>Max_Duration</w:t>
-            </w:r>
-            <w:proofErr w:type="spellEnd"/>
+              <w:t>the electronic power steering ECU shall ensure that the lane keeping assistance torque is applied for only Max_Duration</w:t>
+            </w:r>
           </w:p>
         </w:tc>
         <w:tc>
@@ -3531,7 +3522,10 @@
               <w:spacing w:line="240" w:lineRule="auto"/>
             </w:pPr>
             <w:r>
-              <w:t>LDW will set the oscillating torque amplitude to zero</w:t>
+              <w:t>LKA</w:t>
+            </w:r>
+            <w:r>
+              <w:t xml:space="preserve"> will set the oscillating torque amplitude to zero</w:t>
             </w:r>
           </w:p>
         </w:tc>
@@ -3741,15 +3735,7 @@
               <w:widowControl w:val="0"/>
             </w:pPr>
             <w:r>
-              <w:t xml:space="preserve">the </w:t>
-            </w:r>
-            <w:proofErr w:type="spellStart"/>
-            <w:r>
-              <w:t>max_duration</w:t>
-            </w:r>
-            <w:proofErr w:type="spellEnd"/>
-            <w:r>
-              <w:t xml:space="preserve"> chosen really did dissuade drivers from taking their hands off the wheel</w:t>
+              <w:t>the max_duration chosen really did dissuade drivers from taking their hands off the wheel</w:t>
             </w:r>
           </w:p>
         </w:tc>
@@ -3775,16 +3761,8 @@
               <w:rPr>
                 <w:lang w:val="en-US"/>
               </w:rPr>
-              <w:t xml:space="preserve">the system really does turn off if the lane keeping assistance every exceeded </w:t>
-            </w:r>
-            <w:proofErr w:type="spellStart"/>
-            <w:r>
-              <w:rPr>
-                <w:lang w:val="en-US"/>
-              </w:rPr>
-              <w:t>max_duration</w:t>
-            </w:r>
-            <w:proofErr w:type="spellEnd"/>
+              <w:t>the system really does turn off if the lane keeping assistance every exceeded max_duration</w:t>
+            </w:r>
           </w:p>
         </w:tc>
       </w:tr>
@@ -4059,13 +4037,8 @@
             </w:r>
             <w:r>
               <w:lastRenderedPageBreak/>
-              <w:t xml:space="preserve">departure warning oscillating torque amplitude is below </w:t>
-            </w:r>
-            <w:proofErr w:type="spellStart"/>
-            <w:r>
-              <w:t>Max_Torque_Amplitude</w:t>
-            </w:r>
-            <w:proofErr w:type="spellEnd"/>
+              <w:t>departure warning oscillating torque amplitude is below Max_Torque_Amplitude</w:t>
+            </w:r>
           </w:p>
         </w:tc>
         <w:tc>
@@ -4200,13 +4173,8 @@
               <w:widowControl w:val="0"/>
             </w:pPr>
             <w:r>
-              <w:t xml:space="preserve">The electronic power steering ECU shall ensure that the lane departure warning oscillating torque amplitude is below </w:t>
-            </w:r>
-            <w:proofErr w:type="spellStart"/>
-            <w:r>
-              <w:t>Max_Torque_Frequency</w:t>
-            </w:r>
-            <w:proofErr w:type="spellEnd"/>
+              <w:t>The electronic power steering ECU shall ensure that the lane departure warning oscillating torque amplitude is below Max_Torque_Frequency</w:t>
+            </w:r>
           </w:p>
         </w:tc>
         <w:tc>

</xml_diff>